<commit_message>
comments for better aid
</commit_message>
<xml_diff>
--- a/ES-205 DOCUMENTATION.docx
+++ b/ES-205 DOCUMENTATION.docx
@@ -1,16 +1,16 @@
 
 <file path=word/document.xml><?xml version="1.0" encoding="utf-8"?>
-<w:document xmlns:wpc="http://schemas.microsoft.com/office/word/2010/wordprocessingCanvas" xmlns:cx="http://schemas.microsoft.com/office/drawing/2014/chartex" xmlns:cx1="http://schemas.microsoft.com/office/drawing/2015/9/8/chartex" xmlns:cx2="http://schemas.microsoft.com/office/drawing/2015/10/21/chartex" xmlns:cx3="http://schemas.microsoft.com/office/drawing/2016/5/9/chartex" xmlns:cx4="http://schemas.microsoft.com/office/drawing/2016/5/10/chartex" xmlns:cx5="http://schemas.microsoft.com/office/drawing/2016/5/11/chartex" xmlns:cx6="http://schemas.microsoft.com/office/drawing/2016/5/12/chartex" xmlns:cx7="http://schemas.microsoft.com/office/drawing/2016/5/13/chartex" xmlns:cx8="http://schemas.microsoft.com/office/drawing/2016/5/14/chartex" xmlns:mc="http://schemas.openxmlformats.org/markup-compatibility/2006" xmlns:aink="http://schemas.microsoft.com/office/drawing/2016/ink" xmlns:am3d="http://schemas.microsoft.com/office/drawing/2017/model3d" xmlns:o="urn:schemas-microsoft-com:office:office" xmlns:oel="http://schemas.microsoft.com/office/2019/extlst" xmlns:r="http://schemas.openxmlformats.org/officeDocument/2006/relationships" xmlns:m="http://schemas.openxmlformats.org/officeDocument/2006/math" xmlns:v="urn:schemas-microsoft-com:vml" xmlns:wp14="http://schemas.microsoft.com/office/word/2010/wordprocessingDrawing" xmlns:wp="http://schemas.openxmlformats.org/drawingml/2006/wordprocessingDrawing" xmlns:w10="urn:schemas-microsoft-com:office:word" xmlns:w="http://schemas.openxmlformats.org/wordprocessingml/2006/main" xmlns:w14="http://schemas.microsoft.com/office/word/2010/wordml" xmlns:w15="http://schemas.microsoft.com/office/word/2012/wordml" xmlns:w16cex="http://schemas.microsoft.com/office/word/2018/wordml/cex" xmlns:w16cid="http://schemas.microsoft.com/office/word/2016/wordml/cid" xmlns:w16="http://schemas.microsoft.com/office/word/2018/wordml" xmlns:w16sdtdh="http://schemas.microsoft.com/office/word/2020/wordml/sdtdatahash" xmlns:w16se="http://schemas.microsoft.com/office/word/2015/wordml/symex" xmlns:wpg="http://schemas.microsoft.com/office/word/2010/wordprocessingGroup" xmlns:wpi="http://schemas.microsoft.com/office/word/2010/wordprocessingInk" xmlns:wne="http://schemas.microsoft.com/office/word/2006/wordml" xmlns:wps="http://schemas.microsoft.com/office/word/2010/wordprocessingShape" mc:Ignorable="w14 w15 w16se w16cid w16 w16cex w16sdtdh wp14">
+<w:document xmlns:wpc="http://schemas.microsoft.com/office/word/2010/wordprocessingCanvas" xmlns:cx="http://schemas.microsoft.com/office/drawing/2014/chartex" xmlns:cx1="http://schemas.microsoft.com/office/drawing/2015/9/8/chartex" xmlns:cx2="http://schemas.microsoft.com/office/drawing/2015/10/21/chartex" xmlns:cx3="http://schemas.microsoft.com/office/drawing/2016/5/9/chartex" xmlns:cx4="http://schemas.microsoft.com/office/drawing/2016/5/10/chartex" xmlns:cx5="http://schemas.microsoft.com/office/drawing/2016/5/11/chartex" xmlns:cx6="http://schemas.microsoft.com/office/drawing/2016/5/12/chartex" xmlns:cx7="http://schemas.microsoft.com/office/drawing/2016/5/13/chartex" xmlns:cx8="http://schemas.microsoft.com/office/drawing/2016/5/14/chartex" xmlns:mc="http://schemas.openxmlformats.org/markup-compatibility/2006" xmlns:aink="http://schemas.microsoft.com/office/drawing/2016/ink" xmlns:am3d="http://schemas.microsoft.com/office/drawing/2017/model3d" xmlns:o="urn:schemas-microsoft-com:office:office" xmlns:oel="http://schemas.microsoft.com/office/2019/extlst" xmlns:r="http://schemas.openxmlformats.org/officeDocument/2006/relationships" xmlns:m="http://schemas.openxmlformats.org/officeDocument/2006/math" xmlns:v="urn:schemas-microsoft-com:vml" xmlns:wp14="http://schemas.microsoft.com/office/word/2010/wordprocessingDrawing" xmlns:wp="http://schemas.openxmlformats.org/drawingml/2006/wordprocessingDrawing" xmlns:w10="urn:schemas-microsoft-com:office:word" xmlns:w="http://schemas.openxmlformats.org/wordprocessingml/2006/main" xmlns:w14="http://schemas.microsoft.com/office/word/2010/wordml" xmlns:w15="http://schemas.microsoft.com/office/word/2012/wordml" xmlns:w16cex="http://schemas.microsoft.com/office/word/2018/wordml/cex" xmlns:w16cid="http://schemas.microsoft.com/office/word/2016/wordml/cid" xmlns:w16="http://schemas.microsoft.com/office/word/2018/wordml" xmlns:w16sdtdh="http://schemas.microsoft.com/office/word/2020/wordml/sdtdatahash" xmlns:w16se="http://schemas.microsoft.com/office/word/2015/wordml/symex" xmlns:wpg="http://schemas.microsoft.com/office/word/2010/wordprocessingGroup" xmlns:wpi="http://schemas.microsoft.com/office/word/2010/wordprocessingInk" xmlns:wne="http://schemas.microsoft.com/office/word/2006/wordml" xmlns:wps="http://schemas.microsoft.com/office/word/2010/wordprocessingShape" xmlns:a="http://schemas.openxmlformats.org/drawingml/2006/main" xmlns:pic="http://schemas.openxmlformats.org/drawingml/2006/picture" xmlns:a14="http://schemas.microsoft.com/office/drawing/2010/main" mc:Ignorable="w14 w15 w16se w16cid w16 w16cex w16sdtdh wp14">
   <w:body>
     <w:p>
       <w:pPr>
         <w:pStyle w:val="Photo"/>
       </w:pPr>
-      <w:bookmarkStart w:id="0" w:name="_Toc321147149"/>
-      <w:bookmarkStart w:id="1" w:name="_Toc318188227"/>
-      <w:bookmarkStart w:id="2" w:name="_Toc318188327"/>
-      <w:bookmarkStart w:id="3" w:name="_Toc318189312"/>
-      <w:bookmarkStart w:id="4" w:name="_Toc321147011"/>
+      <w:bookmarkStart w:name="_Toc321147149" w:id="0"/>
+      <w:bookmarkStart w:name="_Toc318188227" w:id="1"/>
+      <w:bookmarkStart w:name="_Toc318188327" w:id="2"/>
+      <w:bookmarkStart w:name="_Toc318189312" w:id="3"/>
+      <w:bookmarkStart w:name="_Toc321147011" w:id="4"/>
       <w:r>
         <w:rPr>
           <w:noProof/>
@@ -75,6 +75,7 @@
         <w:pStyle w:val="Title"/>
       </w:pPr>
       <w:r>
+        <w:rPr/>
         <w:t>ES-205 CEP</w:t>
       </w:r>
     </w:p>
@@ -258,10 +259,7 @@
     </w:p>
     <w:p>
       <w:r>
-        <w:t xml:space="preserve">Dataset: S&amp;P 500 </w:t>
-      </w:r>
-      <w:r>
-        <w:t>Stocks</w:t>
+        <w:t>Dataset: S&amp;P 500 Stocks</w:t>
       </w:r>
     </w:p>
     <w:p>
@@ -303,18 +301,12 @@
       <w:r>
         <w:t xml:space="preserve">Andrew MVD. (2023). S&amp;P 500 Stocks (daily updated). Kaggle. </w:t>
       </w:r>
-      <w:hyperlink r:id="rId8" w:history="1">
+      <w:hyperlink w:history="1" r:id="rId8">
         <w:r>
           <w:rPr>
             <w:rStyle w:val="Hyperlink"/>
           </w:rPr>
-          <w:t>https://www.kaggle.com/datasets/camnugent/sandp50</w:t>
-        </w:r>
-        <w:r>
-          <w:rPr>
-            <w:rStyle w:val="Hyperlink"/>
-          </w:rPr>
-          <w:t>0</w:t>
+          <w:t>https://www.kaggle.com/datasets/camnugent/sandp500</w:t>
         </w:r>
       </w:hyperlink>
     </w:p>
@@ -335,6 +327,7 @@
           <w:showingPlcHdr/>
           <w15:appearance w15:val="hidden"/>
         </w:sdtPr>
+        <w:sdtEndPr/>
         <w:sdtContent>
           <w:r>
             <w:t>Heading 2</w:t>
@@ -354,6 +347,7 @@
         <w:showingPlcHdr/>
         <w15:appearance w15:val="hidden"/>
       </w:sdtPr>
+      <w:sdtEndPr/>
       <w:sdtContent>
         <w:p>
           <w:r>
@@ -369,7 +363,7 @@
     </w:sdt>
     <w:sectPr>
       <w:footerReference w:type="default" r:id="rId9"/>
-      <w:pgSz w:w="12240" w:h="15840"/>
+      <w:pgSz w:w="12240" w:h="15840" w:orient="portrait"/>
       <w:pgMar w:top="1728" w:right="1800" w:bottom="1440" w:left="1800" w:header="720" w:footer="720" w:gutter="0"/>
       <w:pgNumType w:start="0"/>
       <w:cols w:space="720"/>
@@ -547,7 +541,7 @@
         <w:ind w:left="1800" w:hanging="360"/>
       </w:pPr>
       <w:rPr>
-        <w:rFonts w:ascii="Symbol" w:hAnsi="Symbol" w:hint="default"/>
+        <w:rFonts w:hint="default" w:ascii="Symbol" w:hAnsi="Symbol"/>
       </w:rPr>
     </w:lvl>
   </w:abstractNum>
@@ -567,7 +561,7 @@
         <w:ind w:left="1440" w:hanging="360"/>
       </w:pPr>
       <w:rPr>
-        <w:rFonts w:ascii="Symbol" w:hAnsi="Symbol" w:hint="default"/>
+        <w:rFonts w:hint="default" w:ascii="Symbol" w:hAnsi="Symbol"/>
       </w:rPr>
     </w:lvl>
   </w:abstractNum>
@@ -587,7 +581,7 @@
         <w:ind w:left="1080" w:hanging="360"/>
       </w:pPr>
       <w:rPr>
-        <w:rFonts w:ascii="Symbol" w:hAnsi="Symbol" w:hint="default"/>
+        <w:rFonts w:hint="default" w:ascii="Symbol" w:hAnsi="Symbol"/>
       </w:rPr>
     </w:lvl>
   </w:abstractNum>
@@ -607,7 +601,7 @@
         <w:ind w:left="720" w:hanging="360"/>
       </w:pPr>
       <w:rPr>
-        <w:rFonts w:ascii="Symbol" w:hAnsi="Symbol" w:hint="default"/>
+        <w:rFonts w:hint="default" w:ascii="Symbol" w:hAnsi="Symbol"/>
       </w:rPr>
     </w:lvl>
   </w:abstractNum>
@@ -643,7 +637,7 @@
         <w:ind w:left="720" w:hanging="360"/>
       </w:pPr>
       <w:rPr>
-        <w:rFonts w:ascii="Century Gothic" w:hAnsi="Century Gothic" w:hint="default"/>
+        <w:rFonts w:hint="default" w:ascii="Century Gothic" w:hAnsi="Century Gothic"/>
         <w:color w:val="0D0D0D" w:themeColor="text1" w:themeTint="F2"/>
       </w:rPr>
     </w:lvl>
@@ -960,7 +954,7 @@
   <w:docDefaults>
     <w:rPrDefault>
       <w:rPr>
-        <w:rFonts w:asciiTheme="minorHAnsi" w:eastAsiaTheme="minorHAnsi" w:hAnsiTheme="minorHAnsi" w:cstheme="minorBidi"/>
+        <w:rFonts w:asciiTheme="minorHAnsi" w:hAnsiTheme="minorHAnsi" w:eastAsiaTheme="minorHAnsi" w:cstheme="minorBidi"/>
         <w:color w:val="595959" w:themeColor="text1" w:themeTint="A6"/>
         <w:sz w:val="22"/>
         <w:szCs w:val="22"/>
@@ -976,14 +970,14 @@
   <w:latentStyles w:defLockedState="0" w:defUIPriority="99" w:defSemiHidden="0" w:defUnhideWhenUsed="0" w:defQFormat="0" w:count="376">
     <w:lsdException w:name="Normal" w:uiPriority="0" w:qFormat="1"/>
     <w:lsdException w:name="heading 1" w:uiPriority="9" w:qFormat="1"/>
-    <w:lsdException w:name="heading 2" w:semiHidden="1" w:uiPriority="9" w:unhideWhenUsed="1" w:qFormat="1"/>
-    <w:lsdException w:name="heading 3" w:semiHidden="1" w:uiPriority="9" w:unhideWhenUsed="1" w:qFormat="1"/>
-    <w:lsdException w:name="heading 4" w:semiHidden="1" w:uiPriority="9" w:unhideWhenUsed="1" w:qFormat="1"/>
-    <w:lsdException w:name="heading 5" w:semiHidden="1" w:uiPriority="9" w:unhideWhenUsed="1" w:qFormat="1"/>
-    <w:lsdException w:name="heading 6" w:semiHidden="1" w:uiPriority="9" w:unhideWhenUsed="1" w:qFormat="1"/>
-    <w:lsdException w:name="heading 7" w:semiHidden="1" w:uiPriority="9" w:unhideWhenUsed="1" w:qFormat="1"/>
-    <w:lsdException w:name="heading 8" w:semiHidden="1" w:uiPriority="9" w:unhideWhenUsed="1" w:qFormat="1"/>
-    <w:lsdException w:name="heading 9" w:semiHidden="1" w:uiPriority="9" w:unhideWhenUsed="1" w:qFormat="1"/>
+    <w:lsdException w:name="heading 2" w:uiPriority="9" w:semiHidden="1" w:unhideWhenUsed="1" w:qFormat="1"/>
+    <w:lsdException w:name="heading 3" w:uiPriority="9" w:semiHidden="1" w:unhideWhenUsed="1" w:qFormat="1"/>
+    <w:lsdException w:name="heading 4" w:uiPriority="9" w:semiHidden="1" w:unhideWhenUsed="1" w:qFormat="1"/>
+    <w:lsdException w:name="heading 5" w:uiPriority="9" w:semiHidden="1" w:unhideWhenUsed="1" w:qFormat="1"/>
+    <w:lsdException w:name="heading 6" w:uiPriority="9" w:semiHidden="1" w:unhideWhenUsed="1" w:qFormat="1"/>
+    <w:lsdException w:name="heading 7" w:uiPriority="9" w:semiHidden="1" w:unhideWhenUsed="1" w:qFormat="1"/>
+    <w:lsdException w:name="heading 8" w:uiPriority="9" w:semiHidden="1" w:unhideWhenUsed="1" w:qFormat="1"/>
+    <w:lsdException w:name="heading 9" w:uiPriority="9" w:semiHidden="1" w:unhideWhenUsed="1" w:qFormat="1"/>
     <w:lsdException w:name="index 1" w:semiHidden="1" w:unhideWhenUsed="1"/>
     <w:lsdException w:name="index 2" w:semiHidden="1" w:unhideWhenUsed="1"/>
     <w:lsdException w:name="index 3" w:semiHidden="1" w:unhideWhenUsed="1"/>
@@ -993,22 +987,22 @@
     <w:lsdException w:name="index 7" w:semiHidden="1" w:unhideWhenUsed="1"/>
     <w:lsdException w:name="index 8" w:semiHidden="1" w:unhideWhenUsed="1"/>
     <w:lsdException w:name="index 9" w:semiHidden="1" w:unhideWhenUsed="1"/>
-    <w:lsdException w:name="toc 1" w:semiHidden="1" w:uiPriority="39" w:unhideWhenUsed="1"/>
-    <w:lsdException w:name="toc 2" w:semiHidden="1" w:uiPriority="39" w:unhideWhenUsed="1"/>
-    <w:lsdException w:name="toc 3" w:semiHidden="1" w:uiPriority="39" w:unhideWhenUsed="1"/>
-    <w:lsdException w:name="toc 4" w:semiHidden="1" w:uiPriority="39" w:unhideWhenUsed="1"/>
-    <w:lsdException w:name="toc 5" w:semiHidden="1" w:uiPriority="39" w:unhideWhenUsed="1"/>
-    <w:lsdException w:name="toc 6" w:semiHidden="1" w:uiPriority="39" w:unhideWhenUsed="1"/>
-    <w:lsdException w:name="toc 7" w:semiHidden="1" w:uiPriority="39" w:unhideWhenUsed="1"/>
-    <w:lsdException w:name="toc 8" w:semiHidden="1" w:uiPriority="39" w:unhideWhenUsed="1"/>
-    <w:lsdException w:name="toc 9" w:semiHidden="1" w:uiPriority="39" w:unhideWhenUsed="1"/>
+    <w:lsdException w:name="toc 1" w:uiPriority="39" w:semiHidden="1" w:unhideWhenUsed="1"/>
+    <w:lsdException w:name="toc 2" w:uiPriority="39" w:semiHidden="1" w:unhideWhenUsed="1"/>
+    <w:lsdException w:name="toc 3" w:uiPriority="39" w:semiHidden="1" w:unhideWhenUsed="1"/>
+    <w:lsdException w:name="toc 4" w:uiPriority="39" w:semiHidden="1" w:unhideWhenUsed="1"/>
+    <w:lsdException w:name="toc 5" w:uiPriority="39" w:semiHidden="1" w:unhideWhenUsed="1"/>
+    <w:lsdException w:name="toc 6" w:uiPriority="39" w:semiHidden="1" w:unhideWhenUsed="1"/>
+    <w:lsdException w:name="toc 7" w:uiPriority="39" w:semiHidden="1" w:unhideWhenUsed="1"/>
+    <w:lsdException w:name="toc 8" w:uiPriority="39" w:semiHidden="1" w:unhideWhenUsed="1"/>
+    <w:lsdException w:name="toc 9" w:uiPriority="39" w:semiHidden="1" w:unhideWhenUsed="1"/>
     <w:lsdException w:name="Normal Indent" w:semiHidden="1" w:unhideWhenUsed="1"/>
     <w:lsdException w:name="footnote text" w:semiHidden="1" w:unhideWhenUsed="1"/>
     <w:lsdException w:name="annotation text" w:semiHidden="1" w:unhideWhenUsed="1"/>
     <w:lsdException w:name="header" w:semiHidden="1" w:unhideWhenUsed="1"/>
     <w:lsdException w:name="footer" w:semiHidden="1" w:unhideWhenUsed="1"/>
     <w:lsdException w:name="index heading" w:semiHidden="1" w:unhideWhenUsed="1"/>
-    <w:lsdException w:name="caption" w:semiHidden="1" w:uiPriority="35" w:unhideWhenUsed="1" w:qFormat="1"/>
+    <w:lsdException w:name="caption" w:uiPriority="35" w:semiHidden="1" w:unhideWhenUsed="1" w:qFormat="1"/>
     <w:lsdException w:name="table of figures" w:semiHidden="1" w:unhideWhenUsed="1"/>
     <w:lsdException w:name="envelope address" w:semiHidden="1" w:unhideWhenUsed="1"/>
     <w:lsdException w:name="envelope return" w:semiHidden="1" w:unhideWhenUsed="1"/>
@@ -1022,8 +1016,8 @@
     <w:lsdException w:name="macro" w:semiHidden="1" w:unhideWhenUsed="1"/>
     <w:lsdException w:name="toa heading" w:semiHidden="1" w:unhideWhenUsed="1"/>
     <w:lsdException w:name="List" w:semiHidden="1" w:unhideWhenUsed="1"/>
-    <w:lsdException w:name="List Bullet" w:semiHidden="1" w:uiPriority="10" w:unhideWhenUsed="1" w:qFormat="1"/>
-    <w:lsdException w:name="List Number" w:semiHidden="1" w:uiPriority="11" w:unhideWhenUsed="1" w:qFormat="1"/>
+    <w:lsdException w:name="List Bullet" w:uiPriority="10" w:semiHidden="1" w:unhideWhenUsed="1" w:qFormat="1"/>
+    <w:lsdException w:name="List Number" w:uiPriority="11" w:semiHidden="1" w:unhideWhenUsed="1" w:qFormat="1"/>
     <w:lsdException w:name="List 2" w:semiHidden="1" w:unhideWhenUsed="1"/>
     <w:lsdException w:name="List 3" w:semiHidden="1" w:unhideWhenUsed="1"/>
     <w:lsdException w:name="List 4" w:semiHidden="1" w:unhideWhenUsed="1"/>
@@ -1036,10 +1030,10 @@
     <w:lsdException w:name="List Number 3" w:semiHidden="1" w:unhideWhenUsed="1"/>
     <w:lsdException w:name="List Number 4" w:semiHidden="1" w:unhideWhenUsed="1"/>
     <w:lsdException w:name="List Number 5" w:semiHidden="1" w:unhideWhenUsed="1"/>
-    <w:lsdException w:name="Title" w:semiHidden="1" w:uiPriority="2" w:unhideWhenUsed="1" w:qFormat="1"/>
+    <w:lsdException w:name="Title" w:uiPriority="2" w:semiHidden="1" w:unhideWhenUsed="1" w:qFormat="1"/>
     <w:lsdException w:name="Closing" w:semiHidden="1" w:unhideWhenUsed="1"/>
     <w:lsdException w:name="Signature" w:semiHidden="1" w:unhideWhenUsed="1"/>
-    <w:lsdException w:name="Default Paragraph Font" w:semiHidden="1" w:uiPriority="1" w:unhideWhenUsed="1"/>
+    <w:lsdException w:name="Default Paragraph Font" w:uiPriority="1" w:semiHidden="1" w:unhideWhenUsed="1"/>
     <w:lsdException w:name="Body Text" w:semiHidden="1" w:unhideWhenUsed="1"/>
     <w:lsdException w:name="Body Text Indent" w:semiHidden="1" w:unhideWhenUsed="1"/>
     <w:lsdException w:name="List Continue" w:semiHidden="1" w:unhideWhenUsed="1"/>
@@ -1048,7 +1042,7 @@
     <w:lsdException w:name="List Continue 4" w:semiHidden="1" w:unhideWhenUsed="1"/>
     <w:lsdException w:name="List Continue 5" w:semiHidden="1" w:unhideWhenUsed="1"/>
     <w:lsdException w:name="Message Header" w:semiHidden="1" w:unhideWhenUsed="1"/>
-    <w:lsdException w:name="Subtitle" w:semiHidden="1" w:uiPriority="3" w:unhideWhenUsed="1" w:qFormat="1"/>
+    <w:lsdException w:name="Subtitle" w:uiPriority="3" w:semiHidden="1" w:unhideWhenUsed="1" w:qFormat="1"/>
     <w:lsdException w:name="Salutation" w:semiHidden="1" w:unhideWhenUsed="1"/>
     <w:lsdException w:name="Date" w:semiHidden="1" w:unhideWhenUsed="1"/>
     <w:lsdException w:name="Body Text First Indent" w:semiHidden="1" w:unhideWhenUsed="1"/>
@@ -1061,8 +1055,8 @@
     <w:lsdException w:name="Block Text" w:semiHidden="1" w:unhideWhenUsed="1"/>
     <w:lsdException w:name="Hyperlink" w:semiHidden="1" w:unhideWhenUsed="1"/>
     <w:lsdException w:name="FollowedHyperlink" w:semiHidden="1" w:unhideWhenUsed="1"/>
-    <w:lsdException w:name="Strong" w:semiHidden="1" w:uiPriority="22" w:unhideWhenUsed="1" w:qFormat="1"/>
-    <w:lsdException w:name="Emphasis" w:semiHidden="1" w:uiPriority="20" w:unhideWhenUsed="1" w:qFormat="1"/>
+    <w:lsdException w:name="Strong" w:uiPriority="22" w:semiHidden="1" w:unhideWhenUsed="1" w:qFormat="1"/>
+    <w:lsdException w:name="Emphasis" w:uiPriority="20" w:semiHidden="1" w:unhideWhenUsed="1" w:qFormat="1"/>
     <w:lsdException w:name="Document Map" w:semiHidden="1" w:unhideWhenUsed="1"/>
     <w:lsdException w:name="Plain Text" w:semiHidden="1" w:unhideWhenUsed="1"/>
     <w:lsdException w:name="E-mail Signature" w:semiHidden="1" w:unhideWhenUsed="1"/>
@@ -1131,7 +1125,7 @@
     <w:lsdException w:name="Table Grid" w:uiPriority="39"/>
     <w:lsdException w:name="Table Theme" w:semiHidden="1" w:unhideWhenUsed="1"/>
     <w:lsdException w:name="Placeholder Text" w:semiHidden="1"/>
-    <w:lsdException w:name="No Spacing" w:semiHidden="1" w:uiPriority="1" w:unhideWhenUsed="1" w:qFormat="1"/>
+    <w:lsdException w:name="No Spacing" w:uiPriority="1" w:semiHidden="1" w:unhideWhenUsed="1" w:qFormat="1"/>
     <w:lsdException w:name="Light Shading" w:uiPriority="60"/>
     <w:lsdException w:name="Light List" w:uiPriority="61"/>
     <w:lsdException w:name="Light Grid" w:uiPriority="62"/>
@@ -1153,9 +1147,9 @@
     <w:lsdException w:name="Medium Shading 2 Accent 1" w:uiPriority="64"/>
     <w:lsdException w:name="Medium List 1 Accent 1" w:uiPriority="65"/>
     <w:lsdException w:name="Revision" w:semiHidden="1"/>
-    <w:lsdException w:name="List Paragraph" w:semiHidden="1" w:uiPriority="34" w:unhideWhenUsed="1" w:qFormat="1"/>
-    <w:lsdException w:name="Quote" w:semiHidden="1" w:uiPriority="29" w:unhideWhenUsed="1" w:qFormat="1"/>
-    <w:lsdException w:name="Intense Quote" w:semiHidden="1" w:uiPriority="30" w:unhideWhenUsed="1" w:qFormat="1"/>
+    <w:lsdException w:name="List Paragraph" w:uiPriority="34" w:semiHidden="1" w:unhideWhenUsed="1" w:qFormat="1"/>
+    <w:lsdException w:name="Quote" w:uiPriority="29" w:semiHidden="1" w:unhideWhenUsed="1" w:qFormat="1"/>
+    <w:lsdException w:name="Intense Quote" w:uiPriority="30" w:semiHidden="1" w:unhideWhenUsed="1" w:qFormat="1"/>
     <w:lsdException w:name="Medium List 2 Accent 1" w:uiPriority="66"/>
     <w:lsdException w:name="Medium Grid 1 Accent 1" w:uiPriority="67"/>
     <w:lsdException w:name="Medium Grid 2 Accent 1" w:uiPriority="68"/>
@@ -1234,13 +1228,13 @@
     <w:lsdException w:name="Colorful Shading Accent 6" w:uiPriority="71"/>
     <w:lsdException w:name="Colorful List Accent 6" w:uiPriority="72"/>
     <w:lsdException w:name="Colorful Grid Accent 6" w:uiPriority="73"/>
-    <w:lsdException w:name="Subtle Emphasis" w:semiHidden="1" w:uiPriority="19" w:unhideWhenUsed="1" w:qFormat="1"/>
-    <w:lsdException w:name="Intense Emphasis" w:semiHidden="1" w:uiPriority="21" w:unhideWhenUsed="1" w:qFormat="1"/>
-    <w:lsdException w:name="Subtle Reference" w:semiHidden="1" w:uiPriority="31" w:unhideWhenUsed="1" w:qFormat="1"/>
-    <w:lsdException w:name="Intense Reference" w:semiHidden="1" w:uiPriority="32" w:unhideWhenUsed="1" w:qFormat="1"/>
-    <w:lsdException w:name="Book Title" w:semiHidden="1" w:uiPriority="33" w:unhideWhenUsed="1" w:qFormat="1"/>
-    <w:lsdException w:name="Bibliography" w:semiHidden="1" w:uiPriority="37" w:unhideWhenUsed="1"/>
-    <w:lsdException w:name="TOC Heading" w:semiHidden="1" w:uiPriority="39" w:unhideWhenUsed="1" w:qFormat="1"/>
+    <w:lsdException w:name="Subtle Emphasis" w:uiPriority="19" w:semiHidden="1" w:unhideWhenUsed="1" w:qFormat="1"/>
+    <w:lsdException w:name="Intense Emphasis" w:uiPriority="21" w:semiHidden="1" w:unhideWhenUsed="1" w:qFormat="1"/>
+    <w:lsdException w:name="Subtle Reference" w:uiPriority="31" w:semiHidden="1" w:unhideWhenUsed="1" w:qFormat="1"/>
+    <w:lsdException w:name="Intense Reference" w:uiPriority="32" w:semiHidden="1" w:unhideWhenUsed="1" w:qFormat="1"/>
+    <w:lsdException w:name="Book Title" w:uiPriority="33" w:semiHidden="1" w:unhideWhenUsed="1" w:qFormat="1"/>
+    <w:lsdException w:name="Bibliography" w:uiPriority="37" w:semiHidden="1" w:unhideWhenUsed="1"/>
+    <w:lsdException w:name="TOC Heading" w:uiPriority="39" w:semiHidden="1" w:unhideWhenUsed="1" w:qFormat="1"/>
     <w:lsdException w:name="Plain Table 1" w:uiPriority="41"/>
     <w:lsdException w:name="Plain Table 2" w:uiPriority="42"/>
     <w:lsdException w:name="Plain Table 3" w:uiPriority="43"/>
@@ -1351,7 +1345,7 @@
     <w:lsdException w:name="Unresolved Mention" w:semiHidden="1" w:unhideWhenUsed="1"/>
     <w:lsdException w:name="Smart Link" w:semiHidden="1" w:unhideWhenUsed="1"/>
   </w:latentStyles>
-  <w:style w:type="paragraph" w:default="1" w:styleId="Normal">
+  <w:style w:type="paragraph" w:styleId="Normal" w:default="1">
     <w:name w:val="Normal"/>
     <w:qFormat/>
     <w:rsid w:val="00333D0D"/>
@@ -1372,7 +1366,7 @@
       <w:outlineLvl w:val="0"/>
     </w:pPr>
     <w:rPr>
-      <w:rFonts w:asciiTheme="majorHAnsi" w:eastAsiaTheme="majorEastAsia" w:hAnsiTheme="majorHAnsi" w:cstheme="majorBidi"/>
+      <w:rFonts w:asciiTheme="majorHAnsi" w:hAnsiTheme="majorHAnsi" w:eastAsiaTheme="majorEastAsia" w:cstheme="majorBidi"/>
       <w:color w:val="007789" w:themeColor="accent1" w:themeShade="BF"/>
       <w:sz w:val="32"/>
     </w:rPr>
@@ -1394,7 +1388,7 @@
       <w:outlineLvl w:val="1"/>
     </w:pPr>
     <w:rPr>
-      <w:rFonts w:asciiTheme="majorHAnsi" w:eastAsiaTheme="majorEastAsia" w:hAnsiTheme="majorHAnsi" w:cstheme="majorBidi"/>
+      <w:rFonts w:asciiTheme="majorHAnsi" w:hAnsiTheme="majorHAnsi" w:eastAsiaTheme="majorEastAsia" w:cstheme="majorBidi"/>
       <w:caps/>
       <w:color w:val="007789" w:themeColor="accent1" w:themeShade="BF"/>
       <w:sz w:val="24"/>
@@ -1417,7 +1411,7 @@
       <w:outlineLvl w:val="2"/>
     </w:pPr>
     <w:rPr>
-      <w:rFonts w:asciiTheme="majorHAnsi" w:eastAsiaTheme="majorEastAsia" w:hAnsiTheme="majorHAnsi" w:cstheme="majorBidi"/>
+      <w:rFonts w:asciiTheme="majorHAnsi" w:hAnsiTheme="majorHAnsi" w:eastAsiaTheme="majorEastAsia" w:cstheme="majorBidi"/>
       <w:color w:val="004F5B" w:themeColor="accent1" w:themeShade="7F"/>
       <w:sz w:val="24"/>
       <w:szCs w:val="24"/>
@@ -1440,7 +1434,7 @@
       <w:outlineLvl w:val="5"/>
     </w:pPr>
     <w:rPr>
-      <w:rFonts w:asciiTheme="majorHAnsi" w:eastAsiaTheme="majorEastAsia" w:hAnsiTheme="majorHAnsi" w:cstheme="majorBidi"/>
+      <w:rFonts w:asciiTheme="majorHAnsi" w:hAnsiTheme="majorHAnsi" w:eastAsiaTheme="majorEastAsia" w:cstheme="majorBidi"/>
       <w:color w:val="004F5B" w:themeColor="accent1" w:themeShade="7F"/>
     </w:rPr>
   </w:style>
@@ -1461,7 +1455,7 @@
       <w:outlineLvl w:val="6"/>
     </w:pPr>
     <w:rPr>
-      <w:rFonts w:asciiTheme="majorHAnsi" w:eastAsiaTheme="majorEastAsia" w:hAnsiTheme="majorHAnsi" w:cstheme="majorBidi"/>
+      <w:rFonts w:asciiTheme="majorHAnsi" w:hAnsiTheme="majorHAnsi" w:eastAsiaTheme="majorEastAsia" w:cstheme="majorBidi"/>
       <w:i/>
       <w:iCs/>
       <w:color w:val="004F5B" w:themeColor="accent1" w:themeShade="7F"/>
@@ -1484,7 +1478,7 @@
       <w:outlineLvl w:val="7"/>
     </w:pPr>
     <w:rPr>
-      <w:rFonts w:asciiTheme="majorHAnsi" w:eastAsiaTheme="majorEastAsia" w:hAnsiTheme="majorHAnsi" w:cstheme="majorBidi"/>
+      <w:rFonts w:asciiTheme="majorHAnsi" w:hAnsiTheme="majorHAnsi" w:eastAsiaTheme="majorEastAsia" w:cstheme="majorBidi"/>
       <w:color w:val="272727" w:themeColor="text1" w:themeTint="D8"/>
       <w:szCs w:val="21"/>
     </w:rPr>
@@ -1506,20 +1500,20 @@
       <w:outlineLvl w:val="8"/>
     </w:pPr>
     <w:rPr>
-      <w:rFonts w:asciiTheme="majorHAnsi" w:eastAsiaTheme="majorEastAsia" w:hAnsiTheme="majorHAnsi" w:cstheme="majorBidi"/>
+      <w:rFonts w:asciiTheme="majorHAnsi" w:hAnsiTheme="majorHAnsi" w:eastAsiaTheme="majorEastAsia" w:cstheme="majorBidi"/>
       <w:i/>
       <w:iCs/>
       <w:color w:val="272727" w:themeColor="text1" w:themeTint="D8"/>
       <w:szCs w:val="21"/>
     </w:rPr>
   </w:style>
-  <w:style w:type="character" w:default="1" w:styleId="DefaultParagraphFont">
+  <w:style w:type="character" w:styleId="DefaultParagraphFont" w:default="1">
     <w:name w:val="Default Paragraph Font"/>
     <w:uiPriority w:val="1"/>
     <w:semiHidden/>
     <w:unhideWhenUsed/>
   </w:style>
-  <w:style w:type="table" w:default="1" w:styleId="TableNormal">
+  <w:style w:type="table" w:styleId="TableNormal" w:default="1">
     <w:name w:val="Normal Table"/>
     <w:uiPriority w:val="99"/>
     <w:semiHidden/>
@@ -1534,38 +1528,38 @@
       </w:tblCellMar>
     </w:tblPr>
   </w:style>
-  <w:style w:type="numbering" w:default="1" w:styleId="NoList">
+  <w:style w:type="numbering" w:styleId="NoList" w:default="1">
     <w:name w:val="No List"/>
     <w:uiPriority w:val="99"/>
     <w:semiHidden/>
     <w:unhideWhenUsed/>
   </w:style>
-  <w:style w:type="character" w:customStyle="1" w:styleId="Heading1Char">
+  <w:style w:type="character" w:styleId="Heading1Char" w:customStyle="1">
     <w:name w:val="Heading 1 Char"/>
     <w:basedOn w:val="DefaultParagraphFont"/>
     <w:link w:val="Heading1"/>
     <w:uiPriority w:val="9"/>
     <w:rsid w:val="00333D0D"/>
     <w:rPr>
-      <w:rFonts w:asciiTheme="majorHAnsi" w:eastAsiaTheme="majorEastAsia" w:hAnsiTheme="majorHAnsi" w:cstheme="majorBidi"/>
+      <w:rFonts w:asciiTheme="majorHAnsi" w:hAnsiTheme="majorHAnsi" w:eastAsiaTheme="majorEastAsia" w:cstheme="majorBidi"/>
       <w:color w:val="007789" w:themeColor="accent1" w:themeShade="BF"/>
       <w:sz w:val="32"/>
     </w:rPr>
   </w:style>
-  <w:style w:type="character" w:customStyle="1" w:styleId="Heading2Char">
+  <w:style w:type="character" w:styleId="Heading2Char" w:customStyle="1">
     <w:name w:val="Heading 2 Char"/>
     <w:basedOn w:val="DefaultParagraphFont"/>
     <w:link w:val="Heading2"/>
     <w:uiPriority w:val="9"/>
     <w:rsid w:val="00333D0D"/>
     <w:rPr>
-      <w:rFonts w:asciiTheme="majorHAnsi" w:eastAsiaTheme="majorEastAsia" w:hAnsiTheme="majorHAnsi" w:cstheme="majorBidi"/>
+      <w:rFonts w:asciiTheme="majorHAnsi" w:hAnsiTheme="majorHAnsi" w:eastAsiaTheme="majorEastAsia" w:cstheme="majorBidi"/>
       <w:caps/>
       <w:color w:val="007789" w:themeColor="accent1" w:themeShade="BF"/>
       <w:sz w:val="24"/>
     </w:rPr>
   </w:style>
-  <w:style w:type="paragraph" w:customStyle="1" w:styleId="ContactInfo">
+  <w:style w:type="paragraph" w:styleId="ContactInfo" w:customStyle="1">
     <w:name w:val="Contact Info"/>
     <w:basedOn w:val="Normal"/>
     <w:uiPriority w:val="4"/>
@@ -1603,20 +1597,20 @@
       <w:jc w:val="center"/>
     </w:pPr>
     <w:rPr>
-      <w:rFonts w:asciiTheme="majorHAnsi" w:eastAsiaTheme="majorEastAsia" w:hAnsiTheme="majorHAnsi" w:cstheme="majorBidi"/>
+      <w:rFonts w:asciiTheme="majorHAnsi" w:hAnsiTheme="majorHAnsi" w:eastAsiaTheme="majorEastAsia" w:cstheme="majorBidi"/>
       <w:color w:val="007789" w:themeColor="accent1" w:themeShade="BF"/>
       <w:kern w:val="28"/>
       <w:sz w:val="60"/>
     </w:rPr>
   </w:style>
-  <w:style w:type="character" w:customStyle="1" w:styleId="TitleChar">
+  <w:style w:type="character" w:styleId="TitleChar" w:customStyle="1">
     <w:name w:val="Title Char"/>
     <w:basedOn w:val="DefaultParagraphFont"/>
     <w:link w:val="Title"/>
     <w:uiPriority w:val="2"/>
     <w:rsid w:val="00333D0D"/>
     <w:rPr>
-      <w:rFonts w:asciiTheme="majorHAnsi" w:eastAsiaTheme="majorEastAsia" w:hAnsiTheme="majorHAnsi" w:cstheme="majorBidi"/>
+      <w:rFonts w:asciiTheme="majorHAnsi" w:hAnsiTheme="majorHAnsi" w:eastAsiaTheme="majorEastAsia" w:cstheme="majorBidi"/>
       <w:color w:val="007789" w:themeColor="accent1" w:themeShade="BF"/>
       <w:kern w:val="28"/>
       <w:sz w:val="60"/>
@@ -1639,19 +1633,19 @@
       <w:jc w:val="center"/>
     </w:pPr>
     <w:rPr>
-      <w:rFonts w:asciiTheme="majorHAnsi" w:eastAsiaTheme="majorEastAsia" w:hAnsiTheme="majorHAnsi" w:cstheme="majorBidi"/>
+      <w:rFonts w:asciiTheme="majorHAnsi" w:hAnsiTheme="majorHAnsi" w:eastAsiaTheme="majorEastAsia" w:cstheme="majorBidi"/>
       <w:caps/>
       <w:sz w:val="26"/>
     </w:rPr>
   </w:style>
-  <w:style w:type="character" w:customStyle="1" w:styleId="SubtitleChar">
+  <w:style w:type="character" w:styleId="SubtitleChar" w:customStyle="1">
     <w:name w:val="Subtitle Char"/>
     <w:basedOn w:val="DefaultParagraphFont"/>
     <w:link w:val="Subtitle"/>
     <w:uiPriority w:val="3"/>
     <w:rsid w:val="00333D0D"/>
     <w:rPr>
-      <w:rFonts w:asciiTheme="majorHAnsi" w:eastAsiaTheme="majorEastAsia" w:hAnsiTheme="majorHAnsi" w:cstheme="majorBidi"/>
+      <w:rFonts w:asciiTheme="majorHAnsi" w:hAnsiTheme="majorHAnsi" w:eastAsiaTheme="majorEastAsia" w:cstheme="majorBidi"/>
       <w:caps/>
       <w:sz w:val="26"/>
     </w:rPr>
@@ -1671,7 +1665,7 @@
       <w:caps/>
     </w:rPr>
   </w:style>
-  <w:style w:type="character" w:customStyle="1" w:styleId="FooterChar">
+  <w:style w:type="character" w:styleId="FooterChar" w:customStyle="1">
     <w:name w:val="Footer Char"/>
     <w:basedOn w:val="DefaultParagraphFont"/>
     <w:link w:val="Footer"/>
@@ -1681,7 +1675,7 @@
       <w:caps/>
     </w:rPr>
   </w:style>
-  <w:style w:type="paragraph" w:customStyle="1" w:styleId="Photo">
+  <w:style w:type="paragraph" w:styleId="Photo" w:customStyle="1">
     <w:name w:val="Photo"/>
     <w:basedOn w:val="Normal"/>
     <w:uiPriority w:val="1"/>
@@ -1703,7 +1697,7 @@
       <w:spacing w:before="0" w:after="0" w:line="240" w:lineRule="auto"/>
     </w:pPr>
   </w:style>
-  <w:style w:type="character" w:customStyle="1" w:styleId="HeaderChar">
+  <w:style w:type="character" w:styleId="HeaderChar" w:customStyle="1">
     <w:name w:val="Header Char"/>
     <w:basedOn w:val="DefaultParagraphFont"/>
     <w:link w:val="Header"/>
@@ -1730,7 +1724,7 @@
       <w:contextualSpacing/>
     </w:pPr>
   </w:style>
-  <w:style w:type="character" w:customStyle="1" w:styleId="Heading3Char">
+  <w:style w:type="character" w:styleId="Heading3Char" w:customStyle="1">
     <w:name w:val="Heading 3 Char"/>
     <w:basedOn w:val="DefaultParagraphFont"/>
     <w:link w:val="Heading3"/>
@@ -1738,13 +1732,13 @@
     <w:semiHidden/>
     <w:rsid w:val="00C6554A"/>
     <w:rPr>
-      <w:rFonts w:asciiTheme="majorHAnsi" w:eastAsiaTheme="majorEastAsia" w:hAnsiTheme="majorHAnsi" w:cstheme="majorBidi"/>
+      <w:rFonts w:asciiTheme="majorHAnsi" w:hAnsiTheme="majorHAnsi" w:eastAsiaTheme="majorEastAsia" w:cstheme="majorBidi"/>
       <w:color w:val="004F5B" w:themeColor="accent1" w:themeShade="7F"/>
       <w:sz w:val="24"/>
       <w:szCs w:val="24"/>
     </w:rPr>
   </w:style>
-  <w:style w:type="character" w:customStyle="1" w:styleId="Heading8Char">
+  <w:style w:type="character" w:styleId="Heading8Char" w:customStyle="1">
     <w:name w:val="Heading 8 Char"/>
     <w:basedOn w:val="DefaultParagraphFont"/>
     <w:link w:val="Heading8"/>
@@ -1752,12 +1746,12 @@
     <w:semiHidden/>
     <w:rsid w:val="00C6554A"/>
     <w:rPr>
-      <w:rFonts w:asciiTheme="majorHAnsi" w:eastAsiaTheme="majorEastAsia" w:hAnsiTheme="majorHAnsi" w:cstheme="majorBidi"/>
+      <w:rFonts w:asciiTheme="majorHAnsi" w:hAnsiTheme="majorHAnsi" w:eastAsiaTheme="majorEastAsia" w:cstheme="majorBidi"/>
       <w:color w:val="272727" w:themeColor="text1" w:themeTint="D8"/>
       <w:szCs w:val="21"/>
     </w:rPr>
   </w:style>
-  <w:style w:type="character" w:customStyle="1" w:styleId="Heading9Char">
+  <w:style w:type="character" w:styleId="Heading9Char" w:customStyle="1">
     <w:name w:val="Heading 9 Char"/>
     <w:basedOn w:val="DefaultParagraphFont"/>
     <w:link w:val="Heading9"/>
@@ -1765,7 +1759,7 @@
     <w:semiHidden/>
     <w:rsid w:val="00C6554A"/>
     <w:rPr>
-      <w:rFonts w:asciiTheme="majorHAnsi" w:eastAsiaTheme="majorEastAsia" w:hAnsiTheme="majorHAnsi" w:cstheme="majorBidi"/>
+      <w:rFonts w:asciiTheme="majorHAnsi" w:hAnsiTheme="majorHAnsi" w:eastAsiaTheme="majorEastAsia" w:cstheme="majorBidi"/>
       <w:i/>
       <w:iCs/>
       <w:color w:val="272727" w:themeColor="text1" w:themeTint="D8"/>
@@ -1798,8 +1792,8 @@
     <w:rsid w:val="00C6554A"/>
     <w:pPr>
       <w:pBdr>
-        <w:top w:val="single" w:sz="4" w:space="10" w:color="007789" w:themeColor="accent1" w:themeShade="BF"/>
-        <w:bottom w:val="single" w:sz="4" w:space="10" w:color="007789" w:themeColor="accent1" w:themeShade="BF"/>
+        <w:top w:val="single" w:color="007789" w:themeColor="accent1" w:themeShade="BF" w:sz="4" w:space="10"/>
+        <w:bottom w:val="single" w:color="007789" w:themeColor="accent1" w:themeShade="BF" w:sz="4" w:space="10"/>
       </w:pBdr>
       <w:spacing w:before="360" w:after="360"/>
       <w:ind w:left="864" w:right="864"/>
@@ -1811,7 +1805,7 @@
       <w:color w:val="007789" w:themeColor="accent1" w:themeShade="BF"/>
     </w:rPr>
   </w:style>
-  <w:style w:type="character" w:customStyle="1" w:styleId="IntenseQuoteChar">
+  <w:style w:type="character" w:styleId="IntenseQuoteChar" w:customStyle="1">
     <w:name w:val="Intense Quote Char"/>
     <w:basedOn w:val="DefaultParagraphFont"/>
     <w:link w:val="IntenseQuote"/>
@@ -1876,7 +1870,7 @@
       <w:szCs w:val="18"/>
     </w:rPr>
   </w:style>
-  <w:style w:type="character" w:customStyle="1" w:styleId="BalloonTextChar">
+  <w:style w:type="character" w:styleId="BalloonTextChar" w:customStyle="1">
     <w:name w:val="Balloon Text Char"/>
     <w:basedOn w:val="DefaultParagraphFont"/>
     <w:link w:val="BalloonText"/>
@@ -1897,10 +1891,10 @@
     <w:rsid w:val="00C6554A"/>
     <w:pPr>
       <w:pBdr>
-        <w:top w:val="single" w:sz="2" w:space="10" w:color="007789" w:themeColor="accent1" w:themeShade="BF"/>
-        <w:left w:val="single" w:sz="2" w:space="10" w:color="007789" w:themeColor="accent1" w:themeShade="BF"/>
-        <w:bottom w:val="single" w:sz="2" w:space="10" w:color="007789" w:themeColor="accent1" w:themeShade="BF"/>
-        <w:right w:val="single" w:sz="2" w:space="10" w:color="007789" w:themeColor="accent1" w:themeShade="BF"/>
+        <w:top w:val="single" w:color="007789" w:themeColor="accent1" w:themeShade="BF" w:sz="2" w:space="10"/>
+        <w:left w:val="single" w:color="007789" w:themeColor="accent1" w:themeShade="BF" w:sz="2" w:space="10"/>
+        <w:bottom w:val="single" w:color="007789" w:themeColor="accent1" w:themeShade="BF" w:sz="2" w:space="10"/>
+        <w:right w:val="single" w:color="007789" w:themeColor="accent1" w:themeShade="BF" w:sz="2" w:space="10"/>
       </w:pBdr>
       <w:ind w:left="1152" w:right="1152"/>
     </w:pPr>
@@ -1926,7 +1920,7 @@
       <w:szCs w:val="16"/>
     </w:rPr>
   </w:style>
-  <w:style w:type="character" w:customStyle="1" w:styleId="BodyText3Char">
+  <w:style w:type="character" w:styleId="BodyText3Char" w:customStyle="1">
     <w:name w:val="Body Text 3 Char"/>
     <w:basedOn w:val="DefaultParagraphFont"/>
     <w:link w:val="BodyText3"/>
@@ -1953,7 +1947,7 @@
       <w:szCs w:val="16"/>
     </w:rPr>
   </w:style>
-  <w:style w:type="character" w:customStyle="1" w:styleId="BodyTextIndent3Char">
+  <w:style w:type="character" w:styleId="BodyTextIndent3Char" w:customStyle="1">
     <w:name w:val="Body Text Indent 3 Char"/>
     <w:basedOn w:val="DefaultParagraphFont"/>
     <w:link w:val="BodyTextIndent3"/>
@@ -1991,7 +1985,7 @@
       <w:szCs w:val="20"/>
     </w:rPr>
   </w:style>
-  <w:style w:type="character" w:customStyle="1" w:styleId="CommentTextChar">
+  <w:style w:type="character" w:styleId="CommentTextChar" w:customStyle="1">
     <w:name w:val="Comment Text Char"/>
     <w:basedOn w:val="DefaultParagraphFont"/>
     <w:link w:val="CommentText"/>
@@ -2016,7 +2010,7 @@
       <w:bCs/>
     </w:rPr>
   </w:style>
-  <w:style w:type="character" w:customStyle="1" w:styleId="CommentSubjectChar">
+  <w:style w:type="character" w:styleId="CommentSubjectChar" w:customStyle="1">
     <w:name w:val="Comment Subject Char"/>
     <w:basedOn w:val="CommentTextChar"/>
     <w:link w:val="CommentSubject"/>
@@ -2045,7 +2039,7 @@
       <w:szCs w:val="16"/>
     </w:rPr>
   </w:style>
-  <w:style w:type="character" w:customStyle="1" w:styleId="DocumentMapChar">
+  <w:style w:type="character" w:styleId="DocumentMapChar" w:customStyle="1">
     <w:name w:val="Document Map Char"/>
     <w:basedOn w:val="DefaultParagraphFont"/>
     <w:link w:val="DocumentMap"/>
@@ -2072,7 +2066,7 @@
       <w:szCs w:val="20"/>
     </w:rPr>
   </w:style>
-  <w:style w:type="character" w:customStyle="1" w:styleId="EndnoteTextChar">
+  <w:style w:type="character" w:styleId="EndnoteTextChar" w:customStyle="1">
     <w:name w:val="Endnote Text Char"/>
     <w:basedOn w:val="DefaultParagraphFont"/>
     <w:link w:val="EndnoteText"/>
@@ -2094,7 +2088,7 @@
       <w:spacing w:before="0" w:after="0" w:line="240" w:lineRule="auto"/>
     </w:pPr>
     <w:rPr>
-      <w:rFonts w:asciiTheme="majorHAnsi" w:eastAsiaTheme="majorEastAsia" w:hAnsiTheme="majorHAnsi" w:cstheme="majorBidi"/>
+      <w:rFonts w:asciiTheme="majorHAnsi" w:hAnsiTheme="majorHAnsi" w:eastAsiaTheme="majorEastAsia" w:cstheme="majorBidi"/>
       <w:szCs w:val="20"/>
     </w:rPr>
   </w:style>
@@ -2125,7 +2119,7 @@
       <w:szCs w:val="20"/>
     </w:rPr>
   </w:style>
-  <w:style w:type="character" w:customStyle="1" w:styleId="FootnoteTextChar">
+  <w:style w:type="character" w:styleId="FootnoteTextChar" w:customStyle="1">
     <w:name w:val="Footnote Text Char"/>
     <w:basedOn w:val="DefaultParagraphFont"/>
     <w:link w:val="FootnoteText"/>
@@ -2178,7 +2172,7 @@
       <w:szCs w:val="20"/>
     </w:rPr>
   </w:style>
-  <w:style w:type="character" w:customStyle="1" w:styleId="HTMLPreformattedChar">
+  <w:style w:type="character" w:styleId="HTMLPreformattedChar" w:customStyle="1">
     <w:name w:val="HTML Preformatted Char"/>
     <w:basedOn w:val="DefaultParagraphFont"/>
     <w:link w:val="HTMLPreformatted"/>
@@ -2240,7 +2234,7 @@
       <w:szCs w:val="20"/>
     </w:rPr>
   </w:style>
-  <w:style w:type="character" w:customStyle="1" w:styleId="MacroTextChar">
+  <w:style w:type="character" w:styleId="MacroTextChar" w:customStyle="1">
     <w:name w:val="Macro Text Char"/>
     <w:basedOn w:val="DefaultParagraphFont"/>
     <w:link w:val="MacroText"/>
@@ -2278,7 +2272,7 @@
       <w:szCs w:val="21"/>
     </w:rPr>
   </w:style>
-  <w:style w:type="character" w:customStyle="1" w:styleId="PlainTextChar">
+  <w:style w:type="character" w:styleId="PlainTextChar" w:customStyle="1">
     <w:name w:val="Plain Text Char"/>
     <w:basedOn w:val="DefaultParagraphFont"/>
     <w:link w:val="PlainText"/>
@@ -2290,7 +2284,7 @@
       <w:szCs w:val="21"/>
     </w:rPr>
   </w:style>
-  <w:style w:type="character" w:customStyle="1" w:styleId="Heading7Char">
+  <w:style w:type="character" w:styleId="Heading7Char" w:customStyle="1">
     <w:name w:val="Heading 7 Char"/>
     <w:basedOn w:val="DefaultParagraphFont"/>
     <w:link w:val="Heading7"/>
@@ -2298,13 +2292,13 @@
     <w:semiHidden/>
     <w:rsid w:val="002554CD"/>
     <w:rPr>
-      <w:rFonts w:asciiTheme="majorHAnsi" w:eastAsiaTheme="majorEastAsia" w:hAnsiTheme="majorHAnsi" w:cstheme="majorBidi"/>
+      <w:rFonts w:asciiTheme="majorHAnsi" w:hAnsiTheme="majorHAnsi" w:eastAsiaTheme="majorEastAsia" w:cstheme="majorBidi"/>
       <w:i/>
       <w:iCs/>
       <w:color w:val="004F5B" w:themeColor="accent1" w:themeShade="7F"/>
     </w:rPr>
   </w:style>
-  <w:style w:type="character" w:customStyle="1" w:styleId="Heading6Char">
+  <w:style w:type="character" w:styleId="Heading6Char" w:customStyle="1">
     <w:name w:val="Heading 6 Char"/>
     <w:basedOn w:val="DefaultParagraphFont"/>
     <w:link w:val="Heading6"/>
@@ -2312,7 +2306,7 @@
     <w:semiHidden/>
     <w:rsid w:val="002554CD"/>
     <w:rPr>
-      <w:rFonts w:asciiTheme="majorHAnsi" w:eastAsiaTheme="majorEastAsia" w:hAnsiTheme="majorHAnsi" w:cstheme="majorBidi"/>
+      <w:rFonts w:asciiTheme="majorHAnsi" w:hAnsiTheme="majorHAnsi" w:eastAsiaTheme="majorEastAsia" w:cstheme="majorBidi"/>
       <w:color w:val="004F5B" w:themeColor="accent1" w:themeShade="7F"/>
     </w:rPr>
   </w:style>
@@ -2326,12 +2320,12 @@
     </w:pPr>
     <w:tblPr>
       <w:tblBorders>
-        <w:top w:val="single" w:sz="4" w:space="0" w:color="auto"/>
-        <w:left w:val="single" w:sz="4" w:space="0" w:color="auto"/>
-        <w:bottom w:val="single" w:sz="4" w:space="0" w:color="auto"/>
-        <w:right w:val="single" w:sz="4" w:space="0" w:color="auto"/>
-        <w:insideH w:val="single" w:sz="4" w:space="0" w:color="auto"/>
-        <w:insideV w:val="single" w:sz="4" w:space="0" w:color="auto"/>
+        <w:top w:val="single" w:color="auto" w:sz="4" w:space="0"/>
+        <w:left w:val="single" w:color="auto" w:sz="4" w:space="0"/>
+        <w:bottom w:val="single" w:color="auto" w:sz="4" w:space="0"/>
+        <w:right w:val="single" w:color="auto" w:sz="4" w:space="0"/>
+        <w:insideH w:val="single" w:color="auto" w:sz="4" w:space="0"/>
+        <w:insideV w:val="single" w:color="auto" w:sz="4" w:space="0"/>
       </w:tblBorders>
     </w:tblPr>
   </w:style>
@@ -2407,7 +2401,10 @@
             <w:pStyle w:val="4451EA20E8C843CAA8FD7F591ADB3EC5"/>
           </w:pPr>
           <w:r>
-            <w:t>Just delete the placeholder picture. Then, on the Insert tab, click Picture to select one from your files.</w:t>
+            <w:t xml:space="preserve">Just delete the placeholder picture. Then, on the Insert tab, click Picture to select one from your </w:t>
+          </w:r>
+          <w:r>
+            <w:t>files.</w:t>
           </w:r>
         </w:p>
       </w:docPartBody>
@@ -2446,6 +2443,13 @@
     <w:pitch w:val="variable"/>
     <w:sig w:usb0="A00002EF" w:usb1="4000204B" w:usb2="00000000" w:usb3="00000000" w:csb0="0000019F" w:csb1="00000000"/>
   </w:font>
+  <w:font w:name="HGMinchoE">
+    <w:panose1 w:val="02020809000000000000"/>
+    <w:charset w:val="80"/>
+    <w:family w:val="modern"/>
+    <w:pitch w:val="fixed"/>
+    <w:sig w:usb0="E00002FF" w:usb1="2AC7EDFE" w:usb2="00000012" w:usb3="00000000" w:csb0="00020001" w:csb1="00000000"/>
+  </w:font>
   <w:font w:name="Segoe UI">
     <w:panose1 w:val="020B0502040204020203"/>
     <w:charset w:val="00"/>
@@ -2466,6 +2470,29 @@
     <w:family w:val="swiss"/>
     <w:pitch w:val="variable"/>
     <w:sig w:usb0="E4002EFF" w:usb1="C200247B" w:usb2="00000009" w:usb3="00000000" w:csb0="000001FF" w:csb1="00000000"/>
+  </w:font>
+  <w:font w:name="Yu Mincho">
+    <w:altName w:val="游明朝"/>
+    <w:panose1 w:val="02020400000000000000"/>
+    <w:charset w:val="80"/>
+    <w:family w:val="roman"/>
+    <w:pitch w:val="variable"/>
+    <w:sig w:usb0="800002E7" w:usb1="2AC7FCFF" w:usb2="00000012" w:usb3="00000000" w:csb0="0002009F" w:csb1="00000000"/>
+  </w:font>
+  <w:font w:name="Arial">
+    <w:panose1 w:val="020B0604020202020204"/>
+    <w:charset w:val="00"/>
+    <w:family w:val="swiss"/>
+    <w:pitch w:val="variable"/>
+    <w:sig w:usb0="E0002EFF" w:usb1="C000785B" w:usb2="00000009" w:usb3="00000000" w:csb0="000001FF" w:csb1="00000000"/>
+  </w:font>
+  <w:font w:name="Yu Gothic Light">
+    <w:altName w:val="游ゴシック Light"/>
+    <w:panose1 w:val="020B0300000000000000"/>
+    <w:charset w:val="80"/>
+    <w:family w:val="swiss"/>
+    <w:pitch w:val="variable"/>
+    <w:sig w:usb0="E00002FF" w:usb1="2AC7FDFF" w:usb2="00000016" w:usb3="00000000" w:csb0="0002009F" w:csb1="00000000"/>
   </w:font>
   <w:font w:name="Calibri Light">
     <w:panose1 w:val="020F0302020204030204"/>
@@ -2520,6 +2547,7 @@
   </w:compat>
   <w:rsids>
     <w:rsidRoot w:val="00C706B6"/>
+    <w:rsid w:val="00554D53"/>
     <w:rsid w:val="00C706B6"/>
   </w:rsids>
   <m:mathPr>
@@ -2535,7 +2563,7 @@
     <m:intLim m:val="subSup"/>
     <m:naryLim m:val="undOvr"/>
   </m:mathPr>
-  <w:themeFontLang w:val="en-US"/>
+  <w:themeFontLang w:val="en-US" w:eastAsia="ja-JP" w:bidi="ar-SA"/>
   <w:clrSchemeMapping w:bg1="light1" w:t1="dark1" w:bg2="light2" w:t2="dark2" w:accent1="accent1" w:accent2="accent2" w:accent3="accent3" w:accent4="accent4" w:accent5="accent5" w:accent6="accent6" w:hyperlink="hyperlink" w:followedHyperlink="followedHyperlink"/>
   <w:decimalSymbol w:val="."/>
   <w:listSeparator w:val=","/>

</xml_diff>